<commit_message>
writeup of proposed changes
</commit_message>
<xml_diff>
--- a/Docs/hovergroup_apps.docx
+++ b/Docs/hovergroup_apps.docx
@@ -6,13 +6,9 @@
       <w:pPr>
         <w:pStyle w:val="Heading1"/>
       </w:pPr>
-      <w:proofErr w:type="spellStart"/>
-      <w:proofErr w:type="gramStart"/>
       <w:r>
         <w:t>iAcommsDriver</w:t>
       </w:r>
-      <w:proofErr w:type="spellEnd"/>
-      <w:proofErr w:type="gramEnd"/>
     </w:p>
     <w:p>
       <w:pPr>
@@ -26,23 +22,8 @@
       <w:pPr>
         <w:pStyle w:val="NoSpacing"/>
       </w:pPr>
-      <w:proofErr w:type="spellStart"/>
-      <w:proofErr w:type="gramStart"/>
-      <w:r>
-        <w:t>iAcommsDriver</w:t>
-      </w:r>
-      <w:proofErr w:type="spellEnd"/>
-      <w:proofErr w:type="gramEnd"/>
-      <w:r>
-        <w:t xml:space="preserve"> is an interface for the WHOI </w:t>
-      </w:r>
-      <w:proofErr w:type="spellStart"/>
-      <w:r>
-        <w:t>uModem</w:t>
-      </w:r>
-      <w:proofErr w:type="spellEnd"/>
-      <w:r>
-        <w:t xml:space="preserve"> to allow both complete access to modem statistics and facilitate easy transmission and reception of data using the modem.  Toby Schneider’s Goby libraries are used for communication with t</w:t>
+      <w:r>
+        <w:t>iAcommsDriver is an interface for the WHOI uModem to allow both complete access to modem statistics and facilitate easy transmission and reception of data using the modem.  Toby Schneider’s Goby libraries are used for communication with t</w:t>
       </w:r>
       <w:r>
         <w:t xml:space="preserve">he modem.  Most statistics and received data are published to more than one MOOS variable for easier use by other applications and thorough logging.  </w:t>
@@ -164,7 +145,6 @@
                 <w:szCs w:val="20"/>
               </w:rPr>
             </w:pPr>
-            <w:proofErr w:type="spellStart"/>
             <w:r>
               <w:rPr>
                 <w:rFonts w:ascii="Consolas" w:hAnsi="Consolas" w:cs="Consolas"/>
@@ -173,7 +153,6 @@
               </w:rPr>
               <w:t>PortName</w:t>
             </w:r>
-            <w:proofErr w:type="spellEnd"/>
           </w:p>
         </w:tc>
         <w:tc>
@@ -293,15 +272,7 @@
           </w:tcPr>
           <w:p>
             <w:r>
-              <w:t xml:space="preserve">ID used by this node for filling in source in </w:t>
-            </w:r>
-            <w:proofErr w:type="spellStart"/>
-            <w:r>
-              <w:t>uModem</w:t>
-            </w:r>
-            <w:proofErr w:type="spellEnd"/>
-            <w:r>
-              <w:t xml:space="preserve"> packets. </w:t>
+              <w:t xml:space="preserve">ID used by this node for filling in source in uModem packets. </w:t>
             </w:r>
           </w:p>
         </w:tc>
@@ -320,7 +291,6 @@
                 <w:szCs w:val="20"/>
               </w:rPr>
             </w:pPr>
-            <w:proofErr w:type="spellStart"/>
             <w:r>
               <w:rPr>
                 <w:rFonts w:ascii="Consolas" w:hAnsi="Consolas" w:cs="Consolas"/>
@@ -329,7 +299,6 @@
               </w:rPr>
               <w:t>PSK_minipackets</w:t>
             </w:r>
-            <w:proofErr w:type="spellEnd"/>
           </w:p>
         </w:tc>
         <w:tc>
@@ -384,23 +353,7 @@
           </w:tcPr>
           <w:p>
             <w:r>
-              <w:t xml:space="preserve">Use </w:t>
-            </w:r>
-            <w:proofErr w:type="spellStart"/>
-            <w:r>
-              <w:t>fsk</w:t>
-            </w:r>
-            <w:proofErr w:type="spellEnd"/>
-            <w:r>
-              <w:t xml:space="preserve"> or </w:t>
-            </w:r>
-            <w:proofErr w:type="spellStart"/>
-            <w:r>
-              <w:t>psk</w:t>
-            </w:r>
-            <w:proofErr w:type="spellEnd"/>
-            <w:r>
-              <w:t xml:space="preserve"> </w:t>
+              <w:t xml:space="preserve">Use fsk or psk </w:t>
             </w:r>
             <w:r>
               <w:t>encoding for mini packets.</w:t>
@@ -421,7 +374,6 @@
                 <w:szCs w:val="20"/>
               </w:rPr>
             </w:pPr>
-            <w:proofErr w:type="spellStart"/>
             <w:r>
               <w:rPr>
                 <w:rFonts w:ascii="Consolas" w:hAnsi="Consolas" w:cs="Consolas"/>
@@ -430,7 +382,6 @@
               </w:rPr>
               <w:t>enable_ranging</w:t>
             </w:r>
-            <w:proofErr w:type="spellEnd"/>
           </w:p>
         </w:tc>
         <w:tc>
@@ -503,7 +454,6 @@
                 <w:szCs w:val="20"/>
               </w:rPr>
             </w:pPr>
-            <w:proofErr w:type="spellStart"/>
             <w:r>
               <w:rPr>
                 <w:rFonts w:ascii="Consolas" w:hAnsi="Consolas" w:cs="Consolas"/>
@@ -512,7 +462,6 @@
               </w:rPr>
               <w:t>show_range_pulses</w:t>
             </w:r>
-            <w:proofErr w:type="spellEnd"/>
           </w:p>
         </w:tc>
         <w:tc>
@@ -567,15 +516,7 @@
           </w:tcPr>
           <w:p>
             <w:r>
-              <w:t xml:space="preserve">Publish range pulses for visualization in </w:t>
-            </w:r>
-            <w:proofErr w:type="spellStart"/>
-            <w:r>
-              <w:t>pMarineViewer</w:t>
-            </w:r>
-            <w:proofErr w:type="spellEnd"/>
-            <w:r>
-              <w:t>.</w:t>
+              <w:t>Publish range pulses for visualization in pMarineViewer.</w:t>
             </w:r>
           </w:p>
         </w:tc>
@@ -593,7 +534,6 @@
                 <w:szCs w:val="20"/>
               </w:rPr>
             </w:pPr>
-            <w:proofErr w:type="spellStart"/>
             <w:r>
               <w:rPr>
                 <w:rFonts w:ascii="Consolas" w:hAnsi="Consolas" w:cs="Consolas"/>
@@ -602,7 +542,6 @@
               </w:rPr>
               <w:t>in_sim</w:t>
             </w:r>
-            <w:proofErr w:type="spellEnd"/>
           </w:p>
         </w:tc>
         <w:tc>
@@ -884,25 +823,7 @@
                 <w:sz w:val="20"/>
                 <w:szCs w:val="20"/>
               </w:rPr>
-              <w:t xml:space="preserve">Unified data transmission message provided by </w:t>
-            </w:r>
-            <w:proofErr w:type="spellStart"/>
-            <w:r>
-              <w:rPr>
-                <w:rFonts w:ascii="Consolas" w:hAnsi="Consolas" w:cs="Consolas"/>
-                <w:sz w:val="20"/>
-                <w:szCs w:val="20"/>
-              </w:rPr>
-              <w:t>HoverAcomms</w:t>
-            </w:r>
-            <w:proofErr w:type="spellEnd"/>
-            <w:r>
-              <w:rPr>
-                <w:rFonts w:ascii="Consolas" w:hAnsi="Consolas" w:cs="Consolas"/>
-                <w:sz w:val="20"/>
-                <w:szCs w:val="20"/>
-              </w:rPr>
-              <w:t xml:space="preserve"> library</w:t>
+              <w:t>Unified data transmission message provided by HoverAcomms library</w:t>
             </w:r>
           </w:p>
         </w:tc>
@@ -971,21 +892,7 @@
               <w:rPr>
                 <w:rFonts w:ascii="Consolas" w:hAnsi="Consolas" w:cs="Consolas"/>
               </w:rPr>
-              <w:t xml:space="preserve">Passing </w:t>
-            </w:r>
-            <w:proofErr w:type="spellStart"/>
-            <w:r>
-              <w:rPr>
-                <w:rFonts w:ascii="Consolas" w:hAnsi="Consolas" w:cs="Consolas"/>
-              </w:rPr>
-              <w:t>ascii</w:t>
-            </w:r>
-            <w:proofErr w:type="spellEnd"/>
-            <w:r>
-              <w:rPr>
-                <w:rFonts w:ascii="Consolas" w:hAnsi="Consolas" w:cs="Consolas"/>
-              </w:rPr>
-              <w:t xml:space="preserve"> data to driver for transmission</w:t>
+              <w:t>Passing ascii data to driver for transmission</w:t>
             </w:r>
           </w:p>
         </w:tc>
@@ -1324,16 +1231,8 @@
               <w:rPr>
                 <w:rFonts w:ascii="Consolas" w:hAnsi="Consolas" w:cs="Consolas"/>
               </w:rPr>
-              <w:t xml:space="preserve">to put log file into same directory as </w:t>
-            </w:r>
-            <w:proofErr w:type="spellStart"/>
-            <w:r>
-              <w:rPr>
-                <w:rFonts w:ascii="Consolas" w:hAnsi="Consolas" w:cs="Consolas"/>
-              </w:rPr>
-              <w:t>pLogger</w:t>
-            </w:r>
-            <w:proofErr w:type="spellEnd"/>
+              <w:t>to put log file into same directory as pLogger</w:t>
+            </w:r>
           </w:p>
         </w:tc>
       </w:tr>
@@ -1397,16 +1296,8 @@
               <w:rPr>
                 <w:rFonts w:ascii="Consolas" w:hAnsi="Consolas" w:cs="Consolas"/>
               </w:rPr>
-              <w:t xml:space="preserve">Simulation only – record of transmissions by all instances of </w:t>
-            </w:r>
-            <w:proofErr w:type="spellStart"/>
-            <w:r>
-              <w:rPr>
-                <w:rFonts w:ascii="Consolas" w:hAnsi="Consolas" w:cs="Consolas"/>
-              </w:rPr>
-              <w:t>iAcommsDriver</w:t>
-            </w:r>
-            <w:proofErr w:type="spellEnd"/>
+              <w:t>Simulation only – record of transmissions by all instances of iAcommsDriver</w:t>
+            </w:r>
           </w:p>
         </w:tc>
       </w:tr>
@@ -1578,6 +1469,7 @@
                 <w:sz w:val="20"/>
                 <w:szCs w:val="20"/>
               </w:rPr>
+              <w:lastRenderedPageBreak/>
               <w:t>ACOMMS_RECEIVED</w:t>
             </w:r>
           </w:p>
@@ -1611,15 +1503,7 @@
           </w:tcPr>
           <w:p>
             <w:r>
-              <w:t xml:space="preserve">Unified data received message provided by </w:t>
-            </w:r>
-            <w:proofErr w:type="spellStart"/>
-            <w:r>
-              <w:t>HoverAComms</w:t>
-            </w:r>
-            <w:proofErr w:type="spellEnd"/>
-            <w:r>
-              <w:t xml:space="preserve"> library</w:t>
+              <w:t>Unified data received message provided by HoverAComms library</w:t>
             </w:r>
           </w:p>
         </w:tc>
@@ -1676,15 +1560,7 @@
           </w:tcPr>
           <w:p>
             <w:r>
-              <w:t xml:space="preserve">Unified data transmitted message provided by </w:t>
-            </w:r>
-            <w:proofErr w:type="spellStart"/>
-            <w:r>
-              <w:t>HoverAcomms</w:t>
-            </w:r>
-            <w:proofErr w:type="spellEnd"/>
-            <w:r>
-              <w:t xml:space="preserve"> library</w:t>
+              <w:t>Unified data transmitted message provided by HoverAcomms library</w:t>
             </w:r>
           </w:p>
         </w:tc>
@@ -1926,27 +1802,9 @@
             <w:shd w:val="clear" w:color="auto" w:fill="auto"/>
           </w:tcPr>
           <w:p>
-            <w:proofErr w:type="spellStart"/>
-            <w:r>
-              <w:t>DebugString</w:t>
-            </w:r>
-            <w:proofErr w:type="spellEnd"/>
-            <w:r>
-              <w:t xml:space="preserve"> of received </w:t>
-            </w:r>
-            <w:proofErr w:type="spellStart"/>
-            <w:r>
-              <w:t>ModemTransmission</w:t>
-            </w:r>
-            <w:proofErr w:type="spellEnd"/>
-            <w:r>
-              <w:t xml:space="preserve"> </w:t>
-            </w:r>
-            <w:proofErr w:type="spellStart"/>
-            <w:r>
-              <w:t>protobuf</w:t>
-            </w:r>
-            <w:proofErr w:type="spellEnd"/>
+            <w:r>
+              <w:t>DebugString of received ModemTransmission protobuf</w:t>
+            </w:r>
           </w:p>
         </w:tc>
       </w:tr>
@@ -2363,122 +2221,349 @@
         </w:tc>
       </w:tr>
     </w:tbl>
+    <w:p/>
     <w:p>
-      <w:pPr>
-        <w:pStyle w:val="Heading2"/>
-      </w:pPr>
-      <w:r>
-        <w:t>Basic Usage</w:t>
+      <w:r>
+        <w:t>Proposed changes to reduce overall number of variables and simplify</w:t>
+      </w:r>
+      <w:r>
+        <w:t xml:space="preserve">.  In general, applications should use the ACOMMS_RECEIVED_ALL posting </w:t>
+      </w:r>
+      <w:r>
+        <w:t xml:space="preserve">(or ACOMMS_RECEIVED if that doesn’t work out (see italics below)) to get all they’re data.  The </w:t>
+      </w:r>
+      <w:proofErr w:type="spellStart"/>
+      <w:r>
+        <w:t>HoverAcomms</w:t>
+      </w:r>
+      <w:proofErr w:type="spellEnd"/>
+      <w:r>
+        <w:t xml:space="preserve"> library provides all the necessary parsing functionality.  Transmissions will remain as is and support both the integrated and simple posting formats.  The new </w:t>
+      </w:r>
+      <w:proofErr w:type="spellStart"/>
+      <w:r>
+        <w:t>acomms</w:t>
+      </w:r>
+      <w:proofErr w:type="spellEnd"/>
+      <w:r>
+        <w:t xml:space="preserve"> parser will parse all the ACOMMS_RECEIVED_ALL and ACOMMS_TRANSMIT_ALL messages in a log file into a </w:t>
+      </w:r>
+      <w:proofErr w:type="spellStart"/>
+      <w:r>
+        <w:t>matlab</w:t>
+      </w:r>
+      <w:proofErr w:type="spellEnd"/>
+      <w:r>
+        <w:t xml:space="preserve">/excel friendly format.  </w:t>
       </w:r>
     </w:p>
     <w:p>
       <w:r>
-        <w:t xml:space="preserve">Use of the new transmitting and receiving methods is preferred, but both old and new should work.  </w:t>
-      </w:r>
-      <w:r>
-        <w:t xml:space="preserve">All publications, both new and old format, will be made regardless of the method used to initiate a transmission.  </w:t>
+        <w:t>Receiving variables:</w:t>
       </w:r>
     </w:p>
     <w:p>
       <w:pPr>
-        <w:pStyle w:val="Heading3"/>
-      </w:pPr>
-      <w:r>
-        <w:t>Driver status</w:t>
+        <w:pStyle w:val="ListParagraph"/>
+        <w:numPr>
+          <w:ilvl w:val="0"/>
+          <w:numId w:val="5"/>
+        </w:numPr>
+      </w:pPr>
+      <w:r>
+        <w:t>ACOMMS_RECEIVED_ALL – same as current functionality, should be used as primary source of data by other programs and parsed using library functions</w:t>
+      </w:r>
+      <w:r>
+        <w:t xml:space="preserve"> – </w:t>
+      </w:r>
+      <w:r>
+        <w:rPr>
+          <w:i/>
+        </w:rPr>
+        <w:t>need to check if we can both log this and give binary data to other applications with one message, if not may need a binary version as well</w:t>
       </w:r>
     </w:p>
     <w:p>
-      <w:r>
-        <w:t>The driver will publish its current status to ACOMMS_DRIVER_STATUS at least once every 5 seconds.  Status can be “transmitting”, “receiving”, “ready”, or “not running” (only occurs at startup)</w:t>
-      </w:r>
-      <w:r>
-        <w:t xml:space="preserve">.  Transmission requests will be ignored if the driver is not ready.  </w:t>
+      <w:pPr>
+        <w:pStyle w:val="ListParagraph"/>
+        <w:numPr>
+          <w:ilvl w:val="0"/>
+          <w:numId w:val="5"/>
+        </w:numPr>
+      </w:pPr>
+      <w:r>
+        <w:t>ACOMMS_RECEIVED_HEX – hex copy of data for logging purposes</w:t>
       </w:r>
     </w:p>
     <w:p>
       <w:pPr>
-        <w:pStyle w:val="Heading3"/>
-      </w:pPr>
-      <w:r>
-        <w:t>Transmitting – new version</w:t>
-      </w:r>
+        <w:pStyle w:val="ListParagraph"/>
+        <w:numPr>
+          <w:ilvl w:val="0"/>
+          <w:numId w:val="5"/>
+        </w:numPr>
+      </w:pPr>
+      <w:r>
+        <w:t>ACOMMS_IMPULSE_RESPONSE</w:t>
+      </w:r>
+      <w:bookmarkStart w:id="0" w:name="_GoBack"/>
+      <w:bookmarkEnd w:id="0"/>
     </w:p>
     <w:p>
       <w:r>
-        <w:t xml:space="preserve">Use the </w:t>
-      </w:r>
-      <w:proofErr w:type="spellStart"/>
-      <w:r>
-        <w:t>AcommsTransmission</w:t>
-      </w:r>
-      <w:proofErr w:type="spellEnd"/>
-      <w:r>
-        <w:t xml:space="preserve"> class provided by the </w:t>
-      </w:r>
-      <w:proofErr w:type="spellStart"/>
-      <w:r>
-        <w:t>HoverAcomms</w:t>
-      </w:r>
-      <w:proofErr w:type="spellEnd"/>
-      <w:r>
-        <w:t xml:space="preserve"> library to construct a complete transmission request included rate, destination, and data.  The serialized version of this message should be posted to ACOMMS_TRANSMIT in binary format.  If the driver is ready the message will be sent</w:t>
-      </w:r>
-      <w:r>
-        <w:t xml:space="preserve"> immediately and the details of the transmission will be published using the same </w:t>
-      </w:r>
-      <w:proofErr w:type="spellStart"/>
-      <w:r>
-        <w:t>AcommsTransmission</w:t>
-      </w:r>
-      <w:proofErr w:type="spellEnd"/>
-      <w:r>
-        <w:t xml:space="preserve"> class to ACOMMS_TRANSMITTED (binary) and ACOMMS_RECEIVED_ALL (non-binary).  If the driver is not ready then the transmission request will be ignored and a warning issued.  </w:t>
+        <w:t>Transmitting variables</w:t>
       </w:r>
     </w:p>
     <w:p>
       <w:pPr>
-        <w:pStyle w:val="Heading3"/>
-      </w:pPr>
-      <w:r>
-        <w:t>Transmitting</w:t>
-      </w:r>
-      <w:r>
-        <w:t xml:space="preserve"> – Deprecated version</w:t>
+        <w:pStyle w:val="ListParagraph"/>
+        <w:numPr>
+          <w:ilvl w:val="0"/>
+          <w:numId w:val="6"/>
+        </w:numPr>
+      </w:pPr>
+      <w:r>
+        <w:t>ACOMMS_TRANSMIT_ALL – generated in the same way as ACOMMS_RECEIVED_ALL</w:t>
       </w:r>
     </w:p>
     <w:p>
-      <w:r>
-        <w:t xml:space="preserve">The transmission rate is set using the ACOMMS_TRANSMIT_RATE variable.  See the </w:t>
-      </w:r>
-      <w:proofErr w:type="spellStart"/>
-      <w:r>
-        <w:t>uModem</w:t>
-      </w:r>
-      <w:proofErr w:type="spellEnd"/>
-      <w:r>
-        <w:t xml:space="preserve"> documentation for a complete listing of possible rates and the size of their data payloads.  13-bit mini-packets can be transmitted by setting rate 100.  See section </w:t>
-      </w:r>
-      <w:r>
-        <w:fldChar w:fldCharType="begin"/>
-      </w:r>
-      <w:r>
-        <w:instrText xml:space="preserve"> REF _Ref338885025 \r \h </w:instrText>
-      </w:r>
-      <w:r>
-        <w:fldChar w:fldCharType="separate"/>
-      </w:r>
-      <w:r>
-        <w:t>1.7</w:t>
-      </w:r>
-      <w:r>
-        <w:fldChar w:fldCharType="end"/>
-      </w:r>
-      <w:r>
-        <w:t xml:space="preserve"> for more details on sending mini-packets.  Transmit destination is set using the ACOMMS_TRANSMIT_DEST variable.  For now, only use  the default value of 0 (broadcast).  </w:t>
+      <w:pPr>
+        <w:pStyle w:val="ListParagraph"/>
+        <w:numPr>
+          <w:ilvl w:val="0"/>
+          <w:numId w:val="6"/>
+        </w:numPr>
+      </w:pPr>
+      <w:r>
+        <w:t>ACOMMS_TRANSMIT_HEX – hex copy of transmitted data for logging purposes</w:t>
       </w:r>
     </w:p>
     <w:p>
       <w:r>
+        <w:t>Ranging variables:</w:t>
+      </w:r>
+    </w:p>
+    <w:p>
+      <w:pPr>
+        <w:pStyle w:val="ListParagraph"/>
+        <w:numPr>
+          <w:ilvl w:val="0"/>
+          <w:numId w:val="7"/>
+        </w:numPr>
+      </w:pPr>
+      <w:r>
+        <w:t>ACOMMS_REMUS_LBL – comma delimited list of reported ranges</w:t>
+      </w:r>
+    </w:p>
+    <w:p>
+      <w:pPr>
+        <w:pStyle w:val="ListParagraph"/>
+        <w:numPr>
+          <w:ilvl w:val="0"/>
+          <w:numId w:val="7"/>
+        </w:numPr>
+      </w:pPr>
+      <w:r>
+        <w:t xml:space="preserve">ACOMMS_RANGING_TIME – for when synced to </w:t>
+      </w:r>
+      <w:proofErr w:type="spellStart"/>
+      <w:r>
+        <w:t>pps</w:t>
+      </w:r>
+      <w:proofErr w:type="spellEnd"/>
+      <w:r>
+        <w:t>, or receiving a two-way ranging reply</w:t>
+      </w:r>
+    </w:p>
+    <w:p>
+      <w:r>
+        <w:lastRenderedPageBreak/>
+        <w:t>Legacy variables (can be toggled)</w:t>
+      </w:r>
+    </w:p>
+    <w:p>
+      <w:pPr>
+        <w:pStyle w:val="ListParagraph"/>
+        <w:numPr>
+          <w:ilvl w:val="0"/>
+          <w:numId w:val="8"/>
+        </w:numPr>
+      </w:pPr>
+      <w:r>
+        <w:t>ACOMMS_RECEIVED_DATA</w:t>
+      </w:r>
+    </w:p>
+    <w:p>
+      <w:pPr>
+        <w:pStyle w:val="ListParagraph"/>
+        <w:numPr>
+          <w:ilvl w:val="0"/>
+          <w:numId w:val="8"/>
+        </w:numPr>
+      </w:pPr>
+      <w:r>
+        <w:t>ACOMMS_BAD_FRAMES</w:t>
+      </w:r>
+    </w:p>
+    <w:p>
+      <w:r>
+        <w:t>Misc. other postings</w:t>
+      </w:r>
+    </w:p>
+    <w:p>
+      <w:pPr>
+        <w:pStyle w:val="ListParagraph"/>
+        <w:numPr>
+          <w:ilvl w:val="0"/>
+          <w:numId w:val="10"/>
+        </w:numPr>
+      </w:pPr>
+      <w:r>
+        <w:t>VIEW_RANGE_PULSE</w:t>
+      </w:r>
+      <w:r>
+        <w:t xml:space="preserve"> – pulses for </w:t>
+      </w:r>
+      <w:proofErr w:type="spellStart"/>
+      <w:r>
+        <w:t>pmarineviewer</w:t>
+      </w:r>
+      <w:proofErr w:type="spellEnd"/>
+    </w:p>
+    <w:p>
+      <w:pPr>
+        <w:pStyle w:val="ListParagraph"/>
+        <w:numPr>
+          <w:ilvl w:val="0"/>
+          <w:numId w:val="10"/>
+        </w:numPr>
+      </w:pPr>
+      <w:r>
+        <w:t>ACOMMS_DRIVER_WARNING</w:t>
+      </w:r>
+      <w:r>
+        <w:t xml:space="preserve"> – various warnings</w:t>
+      </w:r>
+    </w:p>
+    <w:p>
+      <w:pPr>
+        <w:pStyle w:val="ListParagraph"/>
+        <w:numPr>
+          <w:ilvl w:val="0"/>
+          <w:numId w:val="10"/>
+        </w:numPr>
+      </w:pPr>
+      <w:r>
+        <w:t>ACOMMS_DRIVER_STATUS</w:t>
+      </w:r>
+      <w:r>
+        <w:t xml:space="preserve"> – posting of driver status every 5 seconds or on change</w:t>
+      </w:r>
+    </w:p>
+    <w:p>
+      <w:pPr>
+        <w:pStyle w:val="ListParagraph"/>
+        <w:numPr>
+          <w:ilvl w:val="0"/>
+          <w:numId w:val="10"/>
+        </w:numPr>
+      </w:pPr>
+      <w:r>
+        <w:t>SYSTEM_TIME_SECONDS – posting of current system time</w:t>
+      </w:r>
+      <w:r>
+        <w:t xml:space="preserve"> every 5 seconds</w:t>
+      </w:r>
+    </w:p>
+    <w:p>
+      <w:r>
+        <w:t xml:space="preserve">When running in simulation, several other posting may also be used to exchange data behind the scenes.  </w:t>
+      </w:r>
+    </w:p>
+    <w:p>
+      <w:pPr>
+        <w:pStyle w:val="Heading2"/>
+      </w:pPr>
+      <w:r>
+        <w:t>Basic Usage</w:t>
+      </w:r>
+    </w:p>
+    <w:p>
+      <w:r>
+        <w:t xml:space="preserve">Use of the new transmitting and receiving methods is preferred, but both old and new should work.  </w:t>
+      </w:r>
+      <w:r>
+        <w:t xml:space="preserve">All publications, both new and old format, will be made regardless of the method used to initiate a transmission.  </w:t>
+      </w:r>
+    </w:p>
+    <w:p>
+      <w:pPr>
+        <w:pStyle w:val="Heading3"/>
+      </w:pPr>
+      <w:r>
+        <w:t>Driver status</w:t>
+      </w:r>
+    </w:p>
+    <w:p>
+      <w:r>
+        <w:t>The driver will publish its current status to ACOMMS_DRIVER_STATUS at least once every 5 seconds.  Status can be “transmitting”, “receiving”, “ready”, or “not running” (only occurs at startup)</w:t>
+      </w:r>
+      <w:r>
+        <w:t xml:space="preserve">.  Transmission requests will be ignored if the driver is not ready.  </w:t>
+      </w:r>
+    </w:p>
+    <w:p>
+      <w:pPr>
+        <w:pStyle w:val="Heading3"/>
+      </w:pPr>
+      <w:r>
+        <w:t>Transmitting – new version</w:t>
+      </w:r>
+    </w:p>
+    <w:p>
+      <w:r>
+        <w:t>Use the AcommsTransmission class provided by the HoverAcomms library to construct a complete transmission request included rate, destination, and data.  The serialized version of this message should be posted to ACOMMS_TRANSMIT in binary format.  If the driver is ready the message will be sent</w:t>
+      </w:r>
+      <w:r>
+        <w:t xml:space="preserve"> immediately and the details of the transmission will be published using the same AcommsTransmission class to ACOMMS_TRANSMITTED (binary) and ACOMMS_RECEIVED_ALL (non-binary).  If the driver is not ready then the transmission request will be ignored and a warning issued.  </w:t>
+      </w:r>
+    </w:p>
+    <w:p>
+      <w:pPr>
+        <w:pStyle w:val="Heading3"/>
+      </w:pPr>
+      <w:r>
+        <w:t>Transmitting</w:t>
+      </w:r>
+      <w:r>
+        <w:t xml:space="preserve"> – Deprecated version</w:t>
+      </w:r>
+    </w:p>
+    <w:p>
+      <w:r>
+        <w:t xml:space="preserve">The transmission rate is set using the ACOMMS_TRANSMIT_RATE variable.  See the uModem documentation for a complete listing of possible rates and the size of their data payloads.  13-bit mini-packets can be transmitted by setting rate 100.  See section </w:t>
+      </w:r>
+      <w:r>
+        <w:fldChar w:fldCharType="begin"/>
+      </w:r>
+      <w:r>
+        <w:instrText xml:space="preserve"> REF _Ref338885025 \r \h </w:instrText>
+      </w:r>
+      <w:r>
+        <w:fldChar w:fldCharType="separate"/>
+      </w:r>
+      <w:r>
+        <w:t>1.7</w:t>
+      </w:r>
+      <w:r>
+        <w:fldChar w:fldCharType="end"/>
+      </w:r>
+      <w:r>
+        <w:t xml:space="preserve"> for more details on sending mini-packets.  Transmit destination is set using the ACOMMS_TRANSMIT_DEST variable.  For now, only use  the default value of 0 (broadcast).  </w:t>
+      </w:r>
+    </w:p>
+    <w:p>
+      <w:r>
         <w:t xml:space="preserve">Transmission is initiated when data is posted to either ACOMMS_TRANSMIT_DATA or ACOMMS_TRANSMIT_DATA_BINARY.  </w:t>
       </w:r>
       <w:r>
@@ -2494,7 +2579,11 @@
         <w:t xml:space="preserve">(post truncation) </w:t>
       </w:r>
       <w:r>
-        <w:t>to ACOMMS_TRANSMITTED_DATA_HEX and a brief summary of the transmission information will be posted to ACOMMS_TRANSMIT_SIMPLE</w:t>
+        <w:t xml:space="preserve">to </w:t>
+      </w:r>
+      <w:r>
+        <w:lastRenderedPageBreak/>
+        <w:t>ACOMMS_TRANSMITTED_DATA_HEX and a brief summary of the transmission information will be posted to ACOMMS_TRANSMIT_SIMPLE</w:t>
       </w:r>
       <w:r>
         <w:t xml:space="preserve">.  A yellow range pulse is posted </w:t>
@@ -2572,16 +2661,16 @@
       <w:r>
         <w:t xml:space="preserve"> frames were </w:t>
       </w:r>
-      <w:commentRangeStart w:id="0"/>
+      <w:commentRangeStart w:id="1"/>
       <w:r>
         <w:t>lost</w:t>
       </w:r>
-      <w:commentRangeEnd w:id="0"/>
+      <w:commentRangeEnd w:id="1"/>
       <w:r>
         <w:rPr>
           <w:rStyle w:val="CommentReference"/>
         </w:rPr>
-        <w:commentReference w:id="0"/>
+        <w:commentReference w:id="1"/>
       </w:r>
       <w:r>
         <w:t xml:space="preserve">.  </w:t>
@@ -2641,14 +2730,15 @@
       <w:pPr>
         <w:pStyle w:val="Heading2"/>
       </w:pPr>
-      <w:bookmarkStart w:id="1" w:name="_Ref338885025"/>
-      <w:r>
+      <w:bookmarkStart w:id="2" w:name="_Ref338885025"/>
+      <w:r>
+        <w:lastRenderedPageBreak/>
         <w:t>Minipackets</w:t>
       </w:r>
       <w:r>
         <w:t xml:space="preserve"> (rate 100)</w:t>
       </w:r>
-      <w:bookmarkEnd w:id="1"/>
+      <w:bookmarkEnd w:id="2"/>
     </w:p>
     <w:p>
       <w:r>
@@ -2816,41 +2906,9 @@
       <w:r>
         <w:t xml:space="preserve">Because iAcommsDriver depends on a publication for pLogger to determine the logging directory, it cannot be run before pLogger is </w:t>
       </w:r>
-      <w:commentRangeStart w:id="2"/>
+      <w:commentRangeStart w:id="3"/>
       <w:r>
         <w:t>started</w:t>
-      </w:r>
-      <w:commentRangeEnd w:id="2"/>
-      <w:r>
-        <w:rPr>
-          <w:rStyle w:val="CommentReference"/>
-        </w:rPr>
-        <w:commentReference w:id="2"/>
-      </w:r>
-      <w:r>
-        <w:t xml:space="preserve">.  </w:t>
-      </w:r>
-    </w:p>
-    <w:p>
-      <w:pPr>
-        <w:pStyle w:val="Heading2"/>
-      </w:pPr>
-      <w:r>
-        <w:t>Typical bridging setup</w:t>
-      </w:r>
-    </w:p>
-    <w:p>
-      <w:r>
-        <w:t xml:space="preserve">When using pAcommMonitor, which is usually run on the shoreside computer, ACOMMS_RECEIVED and ACOMMS_TRANSMITTED should be bridged from all vehicles to the shoreside.  </w:t>
-      </w:r>
-    </w:p>
-    <w:p>
-      <w:r>
-        <w:t>If running the acomms driver in simulation mode then ACOMMS_TRANSMITTED should also be bridge from the shoreside to all vehicles under the alias ACOMMS_TRANSMITTED_</w:t>
-      </w:r>
-      <w:commentRangeStart w:id="3"/>
-      <w:r>
-        <w:t>REMOTE</w:t>
       </w:r>
       <w:commentRangeEnd w:id="3"/>
       <w:r>
@@ -2865,13 +2923,43 @@
     </w:p>
     <w:p>
       <w:pPr>
+        <w:pStyle w:val="Heading2"/>
+      </w:pPr>
+      <w:r>
+        <w:t>Typical bridging setup</w:t>
+      </w:r>
+    </w:p>
+    <w:p>
+      <w:r>
+        <w:t xml:space="preserve">When using pAcommMonitor, which is usually run on the shoreside computer, ACOMMS_RECEIVED and ACOMMS_TRANSMITTED should be bridged from all vehicles to the shoreside.  </w:t>
+      </w:r>
+    </w:p>
+    <w:p>
+      <w:r>
+        <w:t>If running the acomms driver in simulation mode then ACOMMS_TRANSMITTED should also be bridge from the shoreside to all vehicles under the alias ACOMMS_TRANSMITTED_</w:t>
+      </w:r>
+      <w:commentRangeStart w:id="4"/>
+      <w:r>
+        <w:t>REMOTE</w:t>
+      </w:r>
+      <w:commentRangeEnd w:id="4"/>
+      <w:r>
+        <w:rPr>
+          <w:rStyle w:val="CommentReference"/>
+        </w:rPr>
+        <w:commentReference w:id="4"/>
+      </w:r>
+      <w:r>
+        <w:t xml:space="preserve">.  </w:t>
+      </w:r>
+    </w:p>
+    <w:p>
+      <w:pPr>
         <w:pStyle w:val="Heading1"/>
       </w:pPr>
-      <w:proofErr w:type="spellStart"/>
       <w:r>
         <w:t>Lib_acomms_messages</w:t>
       </w:r>
-      <w:proofErr w:type="spellEnd"/>
     </w:p>
     <w:p>
       <w:r>
@@ -3331,6 +3419,7 @@
         <w:pStyle w:val="Heading2"/>
       </w:pPr>
       <w:r>
+        <w:lastRenderedPageBreak/>
         <w:t>SIMPLIFIED_TRANSMIT_INFO</w:t>
       </w:r>
     </w:p>
@@ -3661,43 +3750,17 @@
         <w:t>“</w:t>
       </w:r>
       <w:r>
-        <w:t>vehicle_name</w:t>
-      </w:r>
-      <w:proofErr w:type="gramStart"/>
-      <w:r>
-        <w:t>,%</w:t>
-      </w:r>
-      <w:proofErr w:type="spellStart"/>
-      <w:proofErr w:type="gramEnd"/>
-      <w:r>
-        <w:t>s</w:t>
-      </w:r>
-      <w:r>
-        <w:t>:rate</w:t>
-      </w:r>
-      <w:proofErr w:type="spellEnd"/>
-      <w:r>
-        <w:t>,%</w:t>
-      </w:r>
-      <w:proofErr w:type="spellStart"/>
-      <w:r>
-        <w:t>d:</w:t>
-      </w:r>
-      <w:r>
-        <w:t>dest</w:t>
-      </w:r>
-      <w:proofErr w:type="spellEnd"/>
-      <w:r>
-        <w:t>,%</w:t>
-      </w:r>
-      <w:proofErr w:type="spellStart"/>
-      <w:r>
-        <w:t>d:</w:t>
+        <w:t>vehicle_name,%s</w:t>
+      </w:r>
+      <w:r>
+        <w:t>:rate,%d:</w:t>
+      </w:r>
+      <w:r>
+        <w:t>dest,%d:</w:t>
       </w:r>
       <w:r>
         <w:t>num_frames,%d</w:t>
       </w:r>
-      <w:proofErr w:type="spellEnd"/>
       <w:r>
         <w:t>”</w:t>
       </w:r>
@@ -3706,11 +3769,9 @@
       <w:pPr>
         <w:pStyle w:val="Heading1"/>
       </w:pPr>
-      <w:proofErr w:type="gramStart"/>
       <w:r>
         <w:t>uPokeDBHex</w:t>
       </w:r>
-      <w:proofErr w:type="gramEnd"/>
     </w:p>
     <w:p>
       <w:pPr>
@@ -3719,11 +3780,11 @@
       <w:r>
         <w:t xml:space="preserve">Brief </w:t>
       </w:r>
-      <w:commentRangeStart w:id="4"/>
+      <w:commentRangeStart w:id="5"/>
       <w:r>
         <w:t>Overview</w:t>
       </w:r>
-      <w:commentRangeEnd w:id="4"/>
+      <w:commentRangeEnd w:id="5"/>
       <w:r>
         <w:rPr>
           <w:rStyle w:val="CommentReference"/>
@@ -3731,7 +3792,7 @@
           <w:b w:val="0"/>
           <w:bCs w:val="0"/>
         </w:rPr>
-        <w:commentReference w:id="4"/>
+        <w:commentReference w:id="5"/>
       </w:r>
     </w:p>
     <w:p>
@@ -3770,13 +3831,9 @@
       <w:pPr>
         <w:pStyle w:val="Heading1"/>
       </w:pPr>
-      <w:proofErr w:type="spellStart"/>
-      <w:proofErr w:type="gramStart"/>
       <w:r>
         <w:t>iHoverKayak</w:t>
       </w:r>
-      <w:proofErr w:type="spellEnd"/>
-      <w:proofErr w:type="gramEnd"/>
     </w:p>
     <w:p>
       <w:pPr>
@@ -3791,15 +3848,7 @@
         <w:t>In</w:t>
       </w:r>
       <w:r>
-        <w:t xml:space="preserve">terface with the low level control running on the </w:t>
-      </w:r>
-      <w:proofErr w:type="spellStart"/>
-      <w:r>
-        <w:t>Arduino</w:t>
-      </w:r>
-      <w:proofErr w:type="spellEnd"/>
-      <w:r>
-        <w:t xml:space="preserve">.  </w:t>
+        <w:t xml:space="preserve">terface with the low level control running on the Arduino.  </w:t>
       </w:r>
     </w:p>
     <w:p>
@@ -3966,25 +4015,7 @@
                 <w:sz w:val="20"/>
                 <w:szCs w:val="20"/>
               </w:rPr>
-              <w:t>/</w:t>
-            </w:r>
-            <w:proofErr w:type="spellStart"/>
-            <w:r>
-              <w:rPr>
-                <w:rFonts w:ascii="Consolas" w:hAnsi="Consolas" w:cs="Consolas"/>
-                <w:sz w:val="20"/>
-                <w:szCs w:val="20"/>
-              </w:rPr>
-              <w:t>dev</w:t>
-            </w:r>
-            <w:proofErr w:type="spellEnd"/>
-            <w:r>
-              <w:rPr>
-                <w:rFonts w:ascii="Consolas" w:hAnsi="Consolas" w:cs="Consolas"/>
-                <w:sz w:val="20"/>
-                <w:szCs w:val="20"/>
-              </w:rPr>
-              <w:t>/ttyO0</w:t>
+              <w:t>/dev/ttyO0</w:t>
             </w:r>
           </w:p>
         </w:tc>
@@ -3994,18 +4025,7 @@
           </w:tcPr>
           <w:p>
             <w:r>
-              <w:t>Serial port name</w:t>
-            </w:r>
-            <w:r>
-              <w:t xml:space="preserve"> (not required since all use the hardware /</w:t>
-            </w:r>
-            <w:proofErr w:type="spellStart"/>
-            <w:r>
-              <w:t>dev</w:t>
-            </w:r>
-            <w:proofErr w:type="spellEnd"/>
-            <w:r>
-              <w:t>/ttyO0)</w:t>
+              <w:t>Serial port name (not required since all use the hardware /dev/ttyO0)</w:t>
             </w:r>
           </w:p>
         </w:tc>
@@ -4086,10 +4106,7 @@
           </w:tcPr>
           <w:p>
             <w:r>
-              <w:t>Default 115200 – no need to change</w:t>
-            </w:r>
-            <w:r>
-              <w:t xml:space="preserve"> </w:t>
+              <w:t xml:space="preserve">Default 115200 – no need to change </w:t>
             </w:r>
           </w:p>
         </w:tc>
@@ -4423,8 +4440,6 @@
             </w:r>
           </w:p>
         </w:tc>
-        <w:bookmarkStart w:id="5" w:name="_GoBack"/>
-        <w:bookmarkEnd w:id="5"/>
       </w:tr>
       <w:tr>
         <w:tc>
@@ -4445,6 +4460,7 @@
                 <w:sz w:val="20"/>
                 <w:szCs w:val="20"/>
               </w:rPr>
+              <w:lastRenderedPageBreak/>
               <w:t>DESIRED_THRUST</w:t>
             </w:r>
           </w:p>
@@ -4559,25 +4575,7 @@
                 <w:sz w:val="20"/>
                 <w:szCs w:val="20"/>
               </w:rPr>
-              <w:t xml:space="preserve">Rudder angle (-90 to 90, but further limited by </w:t>
-            </w:r>
-            <w:proofErr w:type="spellStart"/>
-            <w:r>
-              <w:rPr>
-                <w:rFonts w:ascii="Consolas" w:hAnsi="Consolas" w:cs="Consolas"/>
-                <w:sz w:val="20"/>
-                <w:szCs w:val="20"/>
-              </w:rPr>
-              <w:t>Arduino</w:t>
-            </w:r>
-            <w:proofErr w:type="spellEnd"/>
-            <w:r>
-              <w:rPr>
-                <w:rFonts w:ascii="Consolas" w:hAnsi="Consolas" w:cs="Consolas"/>
-                <w:sz w:val="20"/>
-                <w:szCs w:val="20"/>
-              </w:rPr>
-              <w:t>)</w:t>
+              <w:t>Rudder angle (-90 to 90, but further limited by Arduino)</w:t>
             </w:r>
           </w:p>
         </w:tc>
@@ -4646,25 +4644,7 @@
                 <w:sz w:val="20"/>
                 <w:szCs w:val="20"/>
               </w:rPr>
-              <w:t>“</w:t>
-            </w:r>
-            <w:proofErr w:type="spellStart"/>
-            <w:r>
-              <w:rPr>
-                <w:rFonts w:ascii="Consolas" w:hAnsi="Consolas" w:cs="Consolas"/>
-                <w:sz w:val="20"/>
-                <w:szCs w:val="20"/>
-              </w:rPr>
-              <w:t>freewave</w:t>
-            </w:r>
-            <w:proofErr w:type="spellEnd"/>
-            <w:r>
-              <w:rPr>
-                <w:rFonts w:ascii="Consolas" w:hAnsi="Consolas" w:cs="Consolas"/>
-                <w:sz w:val="20"/>
-                <w:szCs w:val="20"/>
-              </w:rPr>
-              <w:t xml:space="preserve">” or something else </w:t>
+              <w:t xml:space="preserve">“freewave” or something else </w:t>
             </w:r>
           </w:p>
         </w:tc>
@@ -4885,25 +4865,7 @@
                 <w:sz w:val="20"/>
                 <w:szCs w:val="20"/>
               </w:rPr>
-              <w:t xml:space="preserve">Temperature in degrees Celsius of </w:t>
-            </w:r>
-            <w:proofErr w:type="spellStart"/>
-            <w:r>
-              <w:rPr>
-                <w:rFonts w:ascii="Consolas" w:hAnsi="Consolas" w:cs="Consolas"/>
-                <w:sz w:val="20"/>
-                <w:szCs w:val="20"/>
-              </w:rPr>
-              <w:t>cpu</w:t>
-            </w:r>
-            <w:proofErr w:type="spellEnd"/>
-            <w:r>
-              <w:rPr>
-                <w:rFonts w:ascii="Consolas" w:hAnsi="Consolas" w:cs="Consolas"/>
-                <w:sz w:val="20"/>
-                <w:szCs w:val="20"/>
-              </w:rPr>
-              <w:t xml:space="preserve"> box</w:t>
+              <w:t>Temperature in degrees Celsius of cpu box</w:t>
             </w:r>
           </w:p>
         </w:tc>
@@ -5399,7 +5361,7 @@
 
 <file path=word/comments.xml><?xml version="1.0" encoding="utf-8"?>
 <w:comments xmlns:wpc="http://schemas.microsoft.com/office/word/2010/wordprocessingCanvas" xmlns:mc="http://schemas.openxmlformats.org/markup-compatibility/2006" xmlns:o="urn:schemas-microsoft-com:office:office" xmlns:r="http://schemas.openxmlformats.org/officeDocument/2006/relationships" xmlns:m="http://schemas.openxmlformats.org/officeDocument/2006/math" xmlns:v="urn:schemas-microsoft-com:vml" xmlns:wp14="http://schemas.microsoft.com/office/word/2010/wordprocessingDrawing" xmlns:wp="http://schemas.openxmlformats.org/drawingml/2006/wordprocessingDrawing" xmlns:w10="urn:schemas-microsoft-com:office:word" xmlns:w="http://schemas.openxmlformats.org/wordprocessingml/2006/main" xmlns:w14="http://schemas.microsoft.com/office/word/2010/wordml" xmlns:wpg="http://schemas.microsoft.com/office/word/2010/wordprocessingGroup" xmlns:wpi="http://schemas.microsoft.com/office/word/2010/wordprocessingInk" xmlns:wne="http://schemas.microsoft.com/office/word/2006/wordml" xmlns:wps="http://schemas.microsoft.com/office/word/2010/wordprocessingShape" mc:Ignorable="w14 wp14">
-  <w:comment w:id="0" w:author="Josh" w:date="2012-10-24T22:54:00Z" w:initials="J">
+  <w:comment w:id="1" w:author="Josh" w:date="2012-10-24T22:54:00Z" w:initials="J">
     <w:p>
       <w:pPr>
         <w:pStyle w:val="CommentText"/>
@@ -5428,7 +5390,7 @@
       </w:r>
     </w:p>
   </w:comment>
-  <w:comment w:id="2" w:author="Josh" w:date="2012-10-25T00:49:00Z" w:initials="J">
+  <w:comment w:id="3" w:author="Josh" w:date="2012-10-25T00:49:00Z" w:initials="J">
     <w:p>
       <w:pPr>
         <w:pStyle w:val="CommentText"/>
@@ -5449,7 +5411,7 @@
       <w:proofErr w:type="gramEnd"/>
     </w:p>
   </w:comment>
-  <w:comment w:id="3" w:author="Josh" w:date="2013-03-08T22:43:00Z" w:initials="J">
+  <w:comment w:id="4" w:author="Josh" w:date="2013-03-08T22:43:00Z" w:initials="J">
     <w:p>
       <w:pPr>
         <w:pStyle w:val="CommentText"/>
@@ -5473,7 +5435,7 @@
       </w:r>
     </w:p>
   </w:comment>
-  <w:comment w:id="4" w:author="Josh" w:date="2012-10-25T01:29:00Z" w:initials="J">
+  <w:comment w:id="5" w:author="Josh" w:date="2012-10-25T01:29:00Z" w:initials="J">
     <w:p>
       <w:pPr>
         <w:pStyle w:val="CommentText"/>
@@ -5769,6 +5731,345 @@
     </w:lvl>
   </w:abstractNum>
   <w:abstractNum w:abstractNumId="2">
+    <w:nsid w:val="30C234CD"/>
+    <w:multiLevelType w:val="hybridMultilevel"/>
+    <w:tmpl w:val="AA920C72"/>
+    <w:lvl w:ilvl="0" w:tplc="04090001">
+      <w:start w:val="1"/>
+      <w:numFmt w:val="bullet"/>
+      <w:lvlText w:val=""/>
+      <w:lvlJc w:val="left"/>
+      <w:pPr>
+        <w:ind w:left="720" w:hanging="360"/>
+      </w:pPr>
+      <w:rPr>
+        <w:rFonts w:ascii="Symbol" w:hAnsi="Symbol" w:hint="default"/>
+      </w:rPr>
+    </w:lvl>
+    <w:lvl w:ilvl="1" w:tplc="04090003" w:tentative="1">
+      <w:start w:val="1"/>
+      <w:numFmt w:val="bullet"/>
+      <w:lvlText w:val="o"/>
+      <w:lvlJc w:val="left"/>
+      <w:pPr>
+        <w:ind w:left="1440" w:hanging="360"/>
+      </w:pPr>
+      <w:rPr>
+        <w:rFonts w:ascii="Courier New" w:hAnsi="Courier New" w:cs="Courier New" w:hint="default"/>
+      </w:rPr>
+    </w:lvl>
+    <w:lvl w:ilvl="2" w:tplc="04090005" w:tentative="1">
+      <w:start w:val="1"/>
+      <w:numFmt w:val="bullet"/>
+      <w:lvlText w:val=""/>
+      <w:lvlJc w:val="left"/>
+      <w:pPr>
+        <w:ind w:left="2160" w:hanging="360"/>
+      </w:pPr>
+      <w:rPr>
+        <w:rFonts w:ascii="Wingdings" w:hAnsi="Wingdings" w:hint="default"/>
+      </w:rPr>
+    </w:lvl>
+    <w:lvl w:ilvl="3" w:tplc="04090001" w:tentative="1">
+      <w:start w:val="1"/>
+      <w:numFmt w:val="bullet"/>
+      <w:lvlText w:val=""/>
+      <w:lvlJc w:val="left"/>
+      <w:pPr>
+        <w:ind w:left="2880" w:hanging="360"/>
+      </w:pPr>
+      <w:rPr>
+        <w:rFonts w:ascii="Symbol" w:hAnsi="Symbol" w:hint="default"/>
+      </w:rPr>
+    </w:lvl>
+    <w:lvl w:ilvl="4" w:tplc="04090003" w:tentative="1">
+      <w:start w:val="1"/>
+      <w:numFmt w:val="bullet"/>
+      <w:lvlText w:val="o"/>
+      <w:lvlJc w:val="left"/>
+      <w:pPr>
+        <w:ind w:left="3600" w:hanging="360"/>
+      </w:pPr>
+      <w:rPr>
+        <w:rFonts w:ascii="Courier New" w:hAnsi="Courier New" w:cs="Courier New" w:hint="default"/>
+      </w:rPr>
+    </w:lvl>
+    <w:lvl w:ilvl="5" w:tplc="04090005" w:tentative="1">
+      <w:start w:val="1"/>
+      <w:numFmt w:val="bullet"/>
+      <w:lvlText w:val=""/>
+      <w:lvlJc w:val="left"/>
+      <w:pPr>
+        <w:ind w:left="4320" w:hanging="360"/>
+      </w:pPr>
+      <w:rPr>
+        <w:rFonts w:ascii="Wingdings" w:hAnsi="Wingdings" w:hint="default"/>
+      </w:rPr>
+    </w:lvl>
+    <w:lvl w:ilvl="6" w:tplc="04090001" w:tentative="1">
+      <w:start w:val="1"/>
+      <w:numFmt w:val="bullet"/>
+      <w:lvlText w:val=""/>
+      <w:lvlJc w:val="left"/>
+      <w:pPr>
+        <w:ind w:left="5040" w:hanging="360"/>
+      </w:pPr>
+      <w:rPr>
+        <w:rFonts w:ascii="Symbol" w:hAnsi="Symbol" w:hint="default"/>
+      </w:rPr>
+    </w:lvl>
+    <w:lvl w:ilvl="7" w:tplc="04090003" w:tentative="1">
+      <w:start w:val="1"/>
+      <w:numFmt w:val="bullet"/>
+      <w:lvlText w:val="o"/>
+      <w:lvlJc w:val="left"/>
+      <w:pPr>
+        <w:ind w:left="5760" w:hanging="360"/>
+      </w:pPr>
+      <w:rPr>
+        <w:rFonts w:ascii="Courier New" w:hAnsi="Courier New" w:cs="Courier New" w:hint="default"/>
+      </w:rPr>
+    </w:lvl>
+    <w:lvl w:ilvl="8" w:tplc="04090005" w:tentative="1">
+      <w:start w:val="1"/>
+      <w:numFmt w:val="bullet"/>
+      <w:lvlText w:val=""/>
+      <w:lvlJc w:val="left"/>
+      <w:pPr>
+        <w:ind w:left="6480" w:hanging="360"/>
+      </w:pPr>
+      <w:rPr>
+        <w:rFonts w:ascii="Wingdings" w:hAnsi="Wingdings" w:hint="default"/>
+      </w:rPr>
+    </w:lvl>
+  </w:abstractNum>
+  <w:abstractNum w:abstractNumId="3">
+    <w:nsid w:val="43FC59E1"/>
+    <w:multiLevelType w:val="hybridMultilevel"/>
+    <w:tmpl w:val="88D4A894"/>
+    <w:lvl w:ilvl="0" w:tplc="04090001">
+      <w:start w:val="1"/>
+      <w:numFmt w:val="bullet"/>
+      <w:lvlText w:val=""/>
+      <w:lvlJc w:val="left"/>
+      <w:pPr>
+        <w:ind w:left="720" w:hanging="360"/>
+      </w:pPr>
+      <w:rPr>
+        <w:rFonts w:ascii="Symbol" w:hAnsi="Symbol" w:hint="default"/>
+      </w:rPr>
+    </w:lvl>
+    <w:lvl w:ilvl="1" w:tplc="04090003" w:tentative="1">
+      <w:start w:val="1"/>
+      <w:numFmt w:val="bullet"/>
+      <w:lvlText w:val="o"/>
+      <w:lvlJc w:val="left"/>
+      <w:pPr>
+        <w:ind w:left="1440" w:hanging="360"/>
+      </w:pPr>
+      <w:rPr>
+        <w:rFonts w:ascii="Courier New" w:hAnsi="Courier New" w:cs="Courier New" w:hint="default"/>
+      </w:rPr>
+    </w:lvl>
+    <w:lvl w:ilvl="2" w:tplc="04090005" w:tentative="1">
+      <w:start w:val="1"/>
+      <w:numFmt w:val="bullet"/>
+      <w:lvlText w:val=""/>
+      <w:lvlJc w:val="left"/>
+      <w:pPr>
+        <w:ind w:left="2160" w:hanging="360"/>
+      </w:pPr>
+      <w:rPr>
+        <w:rFonts w:ascii="Wingdings" w:hAnsi="Wingdings" w:hint="default"/>
+      </w:rPr>
+    </w:lvl>
+    <w:lvl w:ilvl="3" w:tplc="04090001" w:tentative="1">
+      <w:start w:val="1"/>
+      <w:numFmt w:val="bullet"/>
+      <w:lvlText w:val=""/>
+      <w:lvlJc w:val="left"/>
+      <w:pPr>
+        <w:ind w:left="2880" w:hanging="360"/>
+      </w:pPr>
+      <w:rPr>
+        <w:rFonts w:ascii="Symbol" w:hAnsi="Symbol" w:hint="default"/>
+      </w:rPr>
+    </w:lvl>
+    <w:lvl w:ilvl="4" w:tplc="04090003" w:tentative="1">
+      <w:start w:val="1"/>
+      <w:numFmt w:val="bullet"/>
+      <w:lvlText w:val="o"/>
+      <w:lvlJc w:val="left"/>
+      <w:pPr>
+        <w:ind w:left="3600" w:hanging="360"/>
+      </w:pPr>
+      <w:rPr>
+        <w:rFonts w:ascii="Courier New" w:hAnsi="Courier New" w:cs="Courier New" w:hint="default"/>
+      </w:rPr>
+    </w:lvl>
+    <w:lvl w:ilvl="5" w:tplc="04090005" w:tentative="1">
+      <w:start w:val="1"/>
+      <w:numFmt w:val="bullet"/>
+      <w:lvlText w:val=""/>
+      <w:lvlJc w:val="left"/>
+      <w:pPr>
+        <w:ind w:left="4320" w:hanging="360"/>
+      </w:pPr>
+      <w:rPr>
+        <w:rFonts w:ascii="Wingdings" w:hAnsi="Wingdings" w:hint="default"/>
+      </w:rPr>
+    </w:lvl>
+    <w:lvl w:ilvl="6" w:tplc="04090001" w:tentative="1">
+      <w:start w:val="1"/>
+      <w:numFmt w:val="bullet"/>
+      <w:lvlText w:val=""/>
+      <w:lvlJc w:val="left"/>
+      <w:pPr>
+        <w:ind w:left="5040" w:hanging="360"/>
+      </w:pPr>
+      <w:rPr>
+        <w:rFonts w:ascii="Symbol" w:hAnsi="Symbol" w:hint="default"/>
+      </w:rPr>
+    </w:lvl>
+    <w:lvl w:ilvl="7" w:tplc="04090003" w:tentative="1">
+      <w:start w:val="1"/>
+      <w:numFmt w:val="bullet"/>
+      <w:lvlText w:val="o"/>
+      <w:lvlJc w:val="left"/>
+      <w:pPr>
+        <w:ind w:left="5760" w:hanging="360"/>
+      </w:pPr>
+      <w:rPr>
+        <w:rFonts w:ascii="Courier New" w:hAnsi="Courier New" w:cs="Courier New" w:hint="default"/>
+      </w:rPr>
+    </w:lvl>
+    <w:lvl w:ilvl="8" w:tplc="04090005" w:tentative="1">
+      <w:start w:val="1"/>
+      <w:numFmt w:val="bullet"/>
+      <w:lvlText w:val=""/>
+      <w:lvlJc w:val="left"/>
+      <w:pPr>
+        <w:ind w:left="6480" w:hanging="360"/>
+      </w:pPr>
+      <w:rPr>
+        <w:rFonts w:ascii="Wingdings" w:hAnsi="Wingdings" w:hint="default"/>
+      </w:rPr>
+    </w:lvl>
+  </w:abstractNum>
+  <w:abstractNum w:abstractNumId="4">
+    <w:nsid w:val="45DF3286"/>
+    <w:multiLevelType w:val="hybridMultilevel"/>
+    <w:tmpl w:val="EEE0B2C8"/>
+    <w:lvl w:ilvl="0" w:tplc="04090001">
+      <w:start w:val="1"/>
+      <w:numFmt w:val="bullet"/>
+      <w:lvlText w:val=""/>
+      <w:lvlJc w:val="left"/>
+      <w:pPr>
+        <w:ind w:left="720" w:hanging="360"/>
+      </w:pPr>
+      <w:rPr>
+        <w:rFonts w:ascii="Symbol" w:hAnsi="Symbol" w:hint="default"/>
+      </w:rPr>
+    </w:lvl>
+    <w:lvl w:ilvl="1" w:tplc="04090003" w:tentative="1">
+      <w:start w:val="1"/>
+      <w:numFmt w:val="bullet"/>
+      <w:lvlText w:val="o"/>
+      <w:lvlJc w:val="left"/>
+      <w:pPr>
+        <w:ind w:left="1440" w:hanging="360"/>
+      </w:pPr>
+      <w:rPr>
+        <w:rFonts w:ascii="Courier New" w:hAnsi="Courier New" w:cs="Courier New" w:hint="default"/>
+      </w:rPr>
+    </w:lvl>
+    <w:lvl w:ilvl="2" w:tplc="04090005" w:tentative="1">
+      <w:start w:val="1"/>
+      <w:numFmt w:val="bullet"/>
+      <w:lvlText w:val=""/>
+      <w:lvlJc w:val="left"/>
+      <w:pPr>
+        <w:ind w:left="2160" w:hanging="360"/>
+      </w:pPr>
+      <w:rPr>
+        <w:rFonts w:ascii="Wingdings" w:hAnsi="Wingdings" w:hint="default"/>
+      </w:rPr>
+    </w:lvl>
+    <w:lvl w:ilvl="3" w:tplc="04090001" w:tentative="1">
+      <w:start w:val="1"/>
+      <w:numFmt w:val="bullet"/>
+      <w:lvlText w:val=""/>
+      <w:lvlJc w:val="left"/>
+      <w:pPr>
+        <w:ind w:left="2880" w:hanging="360"/>
+      </w:pPr>
+      <w:rPr>
+        <w:rFonts w:ascii="Symbol" w:hAnsi="Symbol" w:hint="default"/>
+      </w:rPr>
+    </w:lvl>
+    <w:lvl w:ilvl="4" w:tplc="04090003" w:tentative="1">
+      <w:start w:val="1"/>
+      <w:numFmt w:val="bullet"/>
+      <w:lvlText w:val="o"/>
+      <w:lvlJc w:val="left"/>
+      <w:pPr>
+        <w:ind w:left="3600" w:hanging="360"/>
+      </w:pPr>
+      <w:rPr>
+        <w:rFonts w:ascii="Courier New" w:hAnsi="Courier New" w:cs="Courier New" w:hint="default"/>
+      </w:rPr>
+    </w:lvl>
+    <w:lvl w:ilvl="5" w:tplc="04090005" w:tentative="1">
+      <w:start w:val="1"/>
+      <w:numFmt w:val="bullet"/>
+      <w:lvlText w:val=""/>
+      <w:lvlJc w:val="left"/>
+      <w:pPr>
+        <w:ind w:left="4320" w:hanging="360"/>
+      </w:pPr>
+      <w:rPr>
+        <w:rFonts w:ascii="Wingdings" w:hAnsi="Wingdings" w:hint="default"/>
+      </w:rPr>
+    </w:lvl>
+    <w:lvl w:ilvl="6" w:tplc="04090001" w:tentative="1">
+      <w:start w:val="1"/>
+      <w:numFmt w:val="bullet"/>
+      <w:lvlText w:val=""/>
+      <w:lvlJc w:val="left"/>
+      <w:pPr>
+        <w:ind w:left="5040" w:hanging="360"/>
+      </w:pPr>
+      <w:rPr>
+        <w:rFonts w:ascii="Symbol" w:hAnsi="Symbol" w:hint="default"/>
+      </w:rPr>
+    </w:lvl>
+    <w:lvl w:ilvl="7" w:tplc="04090003" w:tentative="1">
+      <w:start w:val="1"/>
+      <w:numFmt w:val="bullet"/>
+      <w:lvlText w:val="o"/>
+      <w:lvlJc w:val="left"/>
+      <w:pPr>
+        <w:ind w:left="5760" w:hanging="360"/>
+      </w:pPr>
+      <w:rPr>
+        <w:rFonts w:ascii="Courier New" w:hAnsi="Courier New" w:cs="Courier New" w:hint="default"/>
+      </w:rPr>
+    </w:lvl>
+    <w:lvl w:ilvl="8" w:tplc="04090005" w:tentative="1">
+      <w:start w:val="1"/>
+      <w:numFmt w:val="bullet"/>
+      <w:lvlText w:val=""/>
+      <w:lvlJc w:val="left"/>
+      <w:pPr>
+        <w:ind w:left="6480" w:hanging="360"/>
+      </w:pPr>
+      <w:rPr>
+        <w:rFonts w:ascii="Wingdings" w:hAnsi="Wingdings" w:hint="default"/>
+      </w:rPr>
+    </w:lvl>
+  </w:abstractNum>
+  <w:abstractNum w:abstractNumId="5">
     <w:nsid w:val="53511E69"/>
     <w:multiLevelType w:val="multilevel"/>
     <w:tmpl w:val="7B3C202E"/>
@@ -5863,7 +6164,233 @@
       </w:pPr>
     </w:lvl>
   </w:abstractNum>
-  <w:abstractNum w:abstractNumId="3">
+  <w:abstractNum w:abstractNumId="6">
+    <w:nsid w:val="55573CAE"/>
+    <w:multiLevelType w:val="hybridMultilevel"/>
+    <w:tmpl w:val="3F54D0FC"/>
+    <w:lvl w:ilvl="0" w:tplc="04090001">
+      <w:start w:val="1"/>
+      <w:numFmt w:val="bullet"/>
+      <w:lvlText w:val=""/>
+      <w:lvlJc w:val="left"/>
+      <w:pPr>
+        <w:ind w:left="720" w:hanging="360"/>
+      </w:pPr>
+      <w:rPr>
+        <w:rFonts w:ascii="Symbol" w:hAnsi="Symbol" w:hint="default"/>
+      </w:rPr>
+    </w:lvl>
+    <w:lvl w:ilvl="1" w:tplc="04090003" w:tentative="1">
+      <w:start w:val="1"/>
+      <w:numFmt w:val="bullet"/>
+      <w:lvlText w:val="o"/>
+      <w:lvlJc w:val="left"/>
+      <w:pPr>
+        <w:ind w:left="1440" w:hanging="360"/>
+      </w:pPr>
+      <w:rPr>
+        <w:rFonts w:ascii="Courier New" w:hAnsi="Courier New" w:cs="Courier New" w:hint="default"/>
+      </w:rPr>
+    </w:lvl>
+    <w:lvl w:ilvl="2" w:tplc="04090005" w:tentative="1">
+      <w:start w:val="1"/>
+      <w:numFmt w:val="bullet"/>
+      <w:lvlText w:val=""/>
+      <w:lvlJc w:val="left"/>
+      <w:pPr>
+        <w:ind w:left="2160" w:hanging="360"/>
+      </w:pPr>
+      <w:rPr>
+        <w:rFonts w:ascii="Wingdings" w:hAnsi="Wingdings" w:hint="default"/>
+      </w:rPr>
+    </w:lvl>
+    <w:lvl w:ilvl="3" w:tplc="04090001" w:tentative="1">
+      <w:start w:val="1"/>
+      <w:numFmt w:val="bullet"/>
+      <w:lvlText w:val=""/>
+      <w:lvlJc w:val="left"/>
+      <w:pPr>
+        <w:ind w:left="2880" w:hanging="360"/>
+      </w:pPr>
+      <w:rPr>
+        <w:rFonts w:ascii="Symbol" w:hAnsi="Symbol" w:hint="default"/>
+      </w:rPr>
+    </w:lvl>
+    <w:lvl w:ilvl="4" w:tplc="04090003" w:tentative="1">
+      <w:start w:val="1"/>
+      <w:numFmt w:val="bullet"/>
+      <w:lvlText w:val="o"/>
+      <w:lvlJc w:val="left"/>
+      <w:pPr>
+        <w:ind w:left="3600" w:hanging="360"/>
+      </w:pPr>
+      <w:rPr>
+        <w:rFonts w:ascii="Courier New" w:hAnsi="Courier New" w:cs="Courier New" w:hint="default"/>
+      </w:rPr>
+    </w:lvl>
+    <w:lvl w:ilvl="5" w:tplc="04090005" w:tentative="1">
+      <w:start w:val="1"/>
+      <w:numFmt w:val="bullet"/>
+      <w:lvlText w:val=""/>
+      <w:lvlJc w:val="left"/>
+      <w:pPr>
+        <w:ind w:left="4320" w:hanging="360"/>
+      </w:pPr>
+      <w:rPr>
+        <w:rFonts w:ascii="Wingdings" w:hAnsi="Wingdings" w:hint="default"/>
+      </w:rPr>
+    </w:lvl>
+    <w:lvl w:ilvl="6" w:tplc="04090001" w:tentative="1">
+      <w:start w:val="1"/>
+      <w:numFmt w:val="bullet"/>
+      <w:lvlText w:val=""/>
+      <w:lvlJc w:val="left"/>
+      <w:pPr>
+        <w:ind w:left="5040" w:hanging="360"/>
+      </w:pPr>
+      <w:rPr>
+        <w:rFonts w:ascii="Symbol" w:hAnsi="Symbol" w:hint="default"/>
+      </w:rPr>
+    </w:lvl>
+    <w:lvl w:ilvl="7" w:tplc="04090003" w:tentative="1">
+      <w:start w:val="1"/>
+      <w:numFmt w:val="bullet"/>
+      <w:lvlText w:val="o"/>
+      <w:lvlJc w:val="left"/>
+      <w:pPr>
+        <w:ind w:left="5760" w:hanging="360"/>
+      </w:pPr>
+      <w:rPr>
+        <w:rFonts w:ascii="Courier New" w:hAnsi="Courier New" w:cs="Courier New" w:hint="default"/>
+      </w:rPr>
+    </w:lvl>
+    <w:lvl w:ilvl="8" w:tplc="04090005" w:tentative="1">
+      <w:start w:val="1"/>
+      <w:numFmt w:val="bullet"/>
+      <w:lvlText w:val=""/>
+      <w:lvlJc w:val="left"/>
+      <w:pPr>
+        <w:ind w:left="6480" w:hanging="360"/>
+      </w:pPr>
+      <w:rPr>
+        <w:rFonts w:ascii="Wingdings" w:hAnsi="Wingdings" w:hint="default"/>
+      </w:rPr>
+    </w:lvl>
+  </w:abstractNum>
+  <w:abstractNum w:abstractNumId="7">
+    <w:nsid w:val="608A52A2"/>
+    <w:multiLevelType w:val="hybridMultilevel"/>
+    <w:tmpl w:val="C8A04E42"/>
+    <w:lvl w:ilvl="0" w:tplc="04090001">
+      <w:start w:val="1"/>
+      <w:numFmt w:val="bullet"/>
+      <w:lvlText w:val=""/>
+      <w:lvlJc w:val="left"/>
+      <w:pPr>
+        <w:ind w:left="720" w:hanging="360"/>
+      </w:pPr>
+      <w:rPr>
+        <w:rFonts w:ascii="Symbol" w:hAnsi="Symbol" w:hint="default"/>
+      </w:rPr>
+    </w:lvl>
+    <w:lvl w:ilvl="1" w:tplc="04090003" w:tentative="1">
+      <w:start w:val="1"/>
+      <w:numFmt w:val="bullet"/>
+      <w:lvlText w:val="o"/>
+      <w:lvlJc w:val="left"/>
+      <w:pPr>
+        <w:ind w:left="1440" w:hanging="360"/>
+      </w:pPr>
+      <w:rPr>
+        <w:rFonts w:ascii="Courier New" w:hAnsi="Courier New" w:cs="Courier New" w:hint="default"/>
+      </w:rPr>
+    </w:lvl>
+    <w:lvl w:ilvl="2" w:tplc="04090005" w:tentative="1">
+      <w:start w:val="1"/>
+      <w:numFmt w:val="bullet"/>
+      <w:lvlText w:val=""/>
+      <w:lvlJc w:val="left"/>
+      <w:pPr>
+        <w:ind w:left="2160" w:hanging="360"/>
+      </w:pPr>
+      <w:rPr>
+        <w:rFonts w:ascii="Wingdings" w:hAnsi="Wingdings" w:hint="default"/>
+      </w:rPr>
+    </w:lvl>
+    <w:lvl w:ilvl="3" w:tplc="04090001" w:tentative="1">
+      <w:start w:val="1"/>
+      <w:numFmt w:val="bullet"/>
+      <w:lvlText w:val=""/>
+      <w:lvlJc w:val="left"/>
+      <w:pPr>
+        <w:ind w:left="2880" w:hanging="360"/>
+      </w:pPr>
+      <w:rPr>
+        <w:rFonts w:ascii="Symbol" w:hAnsi="Symbol" w:hint="default"/>
+      </w:rPr>
+    </w:lvl>
+    <w:lvl w:ilvl="4" w:tplc="04090003" w:tentative="1">
+      <w:start w:val="1"/>
+      <w:numFmt w:val="bullet"/>
+      <w:lvlText w:val="o"/>
+      <w:lvlJc w:val="left"/>
+      <w:pPr>
+        <w:ind w:left="3600" w:hanging="360"/>
+      </w:pPr>
+      <w:rPr>
+        <w:rFonts w:ascii="Courier New" w:hAnsi="Courier New" w:cs="Courier New" w:hint="default"/>
+      </w:rPr>
+    </w:lvl>
+    <w:lvl w:ilvl="5" w:tplc="04090005" w:tentative="1">
+      <w:start w:val="1"/>
+      <w:numFmt w:val="bullet"/>
+      <w:lvlText w:val=""/>
+      <w:lvlJc w:val="left"/>
+      <w:pPr>
+        <w:ind w:left="4320" w:hanging="360"/>
+      </w:pPr>
+      <w:rPr>
+        <w:rFonts w:ascii="Wingdings" w:hAnsi="Wingdings" w:hint="default"/>
+      </w:rPr>
+    </w:lvl>
+    <w:lvl w:ilvl="6" w:tplc="04090001" w:tentative="1">
+      <w:start w:val="1"/>
+      <w:numFmt w:val="bullet"/>
+      <w:lvlText w:val=""/>
+      <w:lvlJc w:val="left"/>
+      <w:pPr>
+        <w:ind w:left="5040" w:hanging="360"/>
+      </w:pPr>
+      <w:rPr>
+        <w:rFonts w:ascii="Symbol" w:hAnsi="Symbol" w:hint="default"/>
+      </w:rPr>
+    </w:lvl>
+    <w:lvl w:ilvl="7" w:tplc="04090003" w:tentative="1">
+      <w:start w:val="1"/>
+      <w:numFmt w:val="bullet"/>
+      <w:lvlText w:val="o"/>
+      <w:lvlJc w:val="left"/>
+      <w:pPr>
+        <w:ind w:left="5760" w:hanging="360"/>
+      </w:pPr>
+      <w:rPr>
+        <w:rFonts w:ascii="Courier New" w:hAnsi="Courier New" w:cs="Courier New" w:hint="default"/>
+      </w:rPr>
+    </w:lvl>
+    <w:lvl w:ilvl="8" w:tplc="04090005" w:tentative="1">
+      <w:start w:val="1"/>
+      <w:numFmt w:val="bullet"/>
+      <w:lvlText w:val=""/>
+      <w:lvlJc w:val="left"/>
+      <w:pPr>
+        <w:ind w:left="6480" w:hanging="360"/>
+      </w:pPr>
+      <w:rPr>
+        <w:rFonts w:ascii="Wingdings" w:hAnsi="Wingdings" w:hint="default"/>
+      </w:rPr>
+    </w:lvl>
+  </w:abstractNum>
+  <w:abstractNum w:abstractNumId="8">
     <w:nsid w:val="61124C87"/>
     <w:multiLevelType w:val="hybridMultilevel"/>
     <w:tmpl w:val="590A6F18"/>
@@ -5976,17 +6503,148 @@
       </w:rPr>
     </w:lvl>
   </w:abstractNum>
+  <w:abstractNum w:abstractNumId="9">
+    <w:nsid w:val="69D84794"/>
+    <w:multiLevelType w:val="hybridMultilevel"/>
+    <w:tmpl w:val="6D18B3A6"/>
+    <w:lvl w:ilvl="0" w:tplc="04090001">
+      <w:start w:val="1"/>
+      <w:numFmt w:val="bullet"/>
+      <w:lvlText w:val=""/>
+      <w:lvlJc w:val="left"/>
+      <w:pPr>
+        <w:ind w:left="720" w:hanging="360"/>
+      </w:pPr>
+      <w:rPr>
+        <w:rFonts w:ascii="Symbol" w:hAnsi="Symbol" w:hint="default"/>
+      </w:rPr>
+    </w:lvl>
+    <w:lvl w:ilvl="1" w:tplc="04090003" w:tentative="1">
+      <w:start w:val="1"/>
+      <w:numFmt w:val="bullet"/>
+      <w:lvlText w:val="o"/>
+      <w:lvlJc w:val="left"/>
+      <w:pPr>
+        <w:ind w:left="1440" w:hanging="360"/>
+      </w:pPr>
+      <w:rPr>
+        <w:rFonts w:ascii="Courier New" w:hAnsi="Courier New" w:cs="Courier New" w:hint="default"/>
+      </w:rPr>
+    </w:lvl>
+    <w:lvl w:ilvl="2" w:tplc="04090005" w:tentative="1">
+      <w:start w:val="1"/>
+      <w:numFmt w:val="bullet"/>
+      <w:lvlText w:val=""/>
+      <w:lvlJc w:val="left"/>
+      <w:pPr>
+        <w:ind w:left="2160" w:hanging="360"/>
+      </w:pPr>
+      <w:rPr>
+        <w:rFonts w:ascii="Wingdings" w:hAnsi="Wingdings" w:hint="default"/>
+      </w:rPr>
+    </w:lvl>
+    <w:lvl w:ilvl="3" w:tplc="04090001" w:tentative="1">
+      <w:start w:val="1"/>
+      <w:numFmt w:val="bullet"/>
+      <w:lvlText w:val=""/>
+      <w:lvlJc w:val="left"/>
+      <w:pPr>
+        <w:ind w:left="2880" w:hanging="360"/>
+      </w:pPr>
+      <w:rPr>
+        <w:rFonts w:ascii="Symbol" w:hAnsi="Symbol" w:hint="default"/>
+      </w:rPr>
+    </w:lvl>
+    <w:lvl w:ilvl="4" w:tplc="04090003" w:tentative="1">
+      <w:start w:val="1"/>
+      <w:numFmt w:val="bullet"/>
+      <w:lvlText w:val="o"/>
+      <w:lvlJc w:val="left"/>
+      <w:pPr>
+        <w:ind w:left="3600" w:hanging="360"/>
+      </w:pPr>
+      <w:rPr>
+        <w:rFonts w:ascii="Courier New" w:hAnsi="Courier New" w:cs="Courier New" w:hint="default"/>
+      </w:rPr>
+    </w:lvl>
+    <w:lvl w:ilvl="5" w:tplc="04090005" w:tentative="1">
+      <w:start w:val="1"/>
+      <w:numFmt w:val="bullet"/>
+      <w:lvlText w:val=""/>
+      <w:lvlJc w:val="left"/>
+      <w:pPr>
+        <w:ind w:left="4320" w:hanging="360"/>
+      </w:pPr>
+      <w:rPr>
+        <w:rFonts w:ascii="Wingdings" w:hAnsi="Wingdings" w:hint="default"/>
+      </w:rPr>
+    </w:lvl>
+    <w:lvl w:ilvl="6" w:tplc="04090001" w:tentative="1">
+      <w:start w:val="1"/>
+      <w:numFmt w:val="bullet"/>
+      <w:lvlText w:val=""/>
+      <w:lvlJc w:val="left"/>
+      <w:pPr>
+        <w:ind w:left="5040" w:hanging="360"/>
+      </w:pPr>
+      <w:rPr>
+        <w:rFonts w:ascii="Symbol" w:hAnsi="Symbol" w:hint="default"/>
+      </w:rPr>
+    </w:lvl>
+    <w:lvl w:ilvl="7" w:tplc="04090003" w:tentative="1">
+      <w:start w:val="1"/>
+      <w:numFmt w:val="bullet"/>
+      <w:lvlText w:val="o"/>
+      <w:lvlJc w:val="left"/>
+      <w:pPr>
+        <w:ind w:left="5760" w:hanging="360"/>
+      </w:pPr>
+      <w:rPr>
+        <w:rFonts w:ascii="Courier New" w:hAnsi="Courier New" w:cs="Courier New" w:hint="default"/>
+      </w:rPr>
+    </w:lvl>
+    <w:lvl w:ilvl="8" w:tplc="04090005" w:tentative="1">
+      <w:start w:val="1"/>
+      <w:numFmt w:val="bullet"/>
+      <w:lvlText w:val=""/>
+      <w:lvlJc w:val="left"/>
+      <w:pPr>
+        <w:ind w:left="6480" w:hanging="360"/>
+      </w:pPr>
+      <w:rPr>
+        <w:rFonts w:ascii="Wingdings" w:hAnsi="Wingdings" w:hint="default"/>
+      </w:rPr>
+    </w:lvl>
+  </w:abstractNum>
   <w:num w:numId="1">
-    <w:abstractNumId w:val="2"/>
+    <w:abstractNumId w:val="5"/>
   </w:num>
   <w:num w:numId="2">
     <w:abstractNumId w:val="1"/>
   </w:num>
   <w:num w:numId="3">
-    <w:abstractNumId w:val="3"/>
+    <w:abstractNumId w:val="8"/>
   </w:num>
   <w:num w:numId="4">
     <w:abstractNumId w:val="0"/>
+  </w:num>
+  <w:num w:numId="5">
+    <w:abstractNumId w:val="6"/>
+  </w:num>
+  <w:num w:numId="6">
+    <w:abstractNumId w:val="9"/>
+  </w:num>
+  <w:num w:numId="7">
+    <w:abstractNumId w:val="3"/>
+  </w:num>
+  <w:num w:numId="8">
+    <w:abstractNumId w:val="2"/>
+  </w:num>
+  <w:num w:numId="9">
+    <w:abstractNumId w:val="4"/>
+  </w:num>
+  <w:num w:numId="10">
+    <w:abstractNumId w:val="7"/>
   </w:num>
 </w:numbering>
 </file>
@@ -8865,7 +9523,7 @@
 </file>
 
 <file path=customXml/itemProps1.xml><?xml version="1.0" encoding="utf-8"?>
-<ds:datastoreItem xmlns:ds="http://schemas.openxmlformats.org/officeDocument/2006/customXml" ds:itemID="{D41C48D5-1707-4E7B-B342-8CCBCB1C75AE}">
+<ds:datastoreItem xmlns:ds="http://schemas.openxmlformats.org/officeDocument/2006/customXml" ds:itemID="{D8373C43-1767-4884-B2EA-EEB61083337D}">
   <ds:schemaRefs>
     <ds:schemaRef ds:uri="http://schemas.openxmlformats.org/officeDocument/2006/bibliography"/>
   </ds:schemaRefs>

</xml_diff>